<commit_message>
Doc de retirada e devolução funcionando perfeitamente
</commit_message>
<xml_diff>
--- a/public/templates/termo_devolucao_template.docx
+++ b/public/templates/termo_devolucao_template.docx
@@ -124,7 +124,23 @@
           <w:sz w:val="28"/>
           <w:szCs w:val="28"/>
         </w:rPr>
-        <w:t>{{razao_funcionario}}</w:t>
+        <w:t>{</w:t>
+      </w:r>
+      <w:r>
+        <w:rPr>
+          <w:rFonts w:asciiTheme="majorHAnsi" w:hAnsiTheme="majorHAnsi" w:cstheme="majorHAnsi"/>
+          <w:sz w:val="28"/>
+          <w:szCs w:val="28"/>
+        </w:rPr>
+        <w:t>razao_funcionario</w:t>
+      </w:r>
+      <w:r>
+        <w:rPr>
+          <w:rFonts w:asciiTheme="majorHAnsi" w:hAnsiTheme="majorHAnsi" w:cstheme="majorHAnsi"/>
+          <w:sz w:val="28"/>
+          <w:szCs w:val="28"/>
+        </w:rPr>
+        <w:t>}</w:t>
       </w:r>
     </w:p>
     <w:p>
@@ -149,7 +165,23 @@
           <w:sz w:val="28"/>
           <w:szCs w:val="28"/>
         </w:rPr>
-        <w:t>{{cnpj_funcionario}}</w:t>
+        <w:t>{</w:t>
+      </w:r>
+      <w:r>
+        <w:rPr>
+          <w:rFonts w:asciiTheme="majorHAnsi" w:hAnsiTheme="majorHAnsi" w:cstheme="majorHAnsi"/>
+          <w:sz w:val="28"/>
+          <w:szCs w:val="28"/>
+        </w:rPr>
+        <w:t>cnpj_funcionario</w:t>
+      </w:r>
+      <w:r>
+        <w:rPr>
+          <w:rFonts w:asciiTheme="majorHAnsi" w:hAnsiTheme="majorHAnsi" w:cstheme="majorHAnsi"/>
+          <w:sz w:val="28"/>
+          <w:szCs w:val="28"/>
+        </w:rPr>
+        <w:t>}</w:t>
       </w:r>
     </w:p>
     <w:p>
@@ -174,7 +206,23 @@
           <w:sz w:val="28"/>
           <w:szCs w:val="28"/>
         </w:rPr>
-        <w:t>{{nome_funcionario}}</w:t>
+        <w:t>{</w:t>
+      </w:r>
+      <w:r>
+        <w:rPr>
+          <w:rFonts w:asciiTheme="majorHAnsi" w:hAnsiTheme="majorHAnsi" w:cstheme="majorHAnsi"/>
+          <w:sz w:val="28"/>
+          <w:szCs w:val="28"/>
+        </w:rPr>
+        <w:t>nome_funcionario</w:t>
+      </w:r>
+      <w:r>
+        <w:rPr>
+          <w:rFonts w:asciiTheme="majorHAnsi" w:hAnsiTheme="majorHAnsi" w:cstheme="majorHAnsi"/>
+          <w:sz w:val="28"/>
+          <w:szCs w:val="28"/>
+        </w:rPr>
+        <w:t>}</w:t>
       </w:r>
     </w:p>
     <w:p>
@@ -199,7 +247,23 @@
           <w:sz w:val="28"/>
           <w:szCs w:val="28"/>
         </w:rPr>
-        <w:t>{{cpf_funcionario}}</w:t>
+        <w:t>{</w:t>
+      </w:r>
+      <w:r>
+        <w:rPr>
+          <w:rFonts w:asciiTheme="majorHAnsi" w:hAnsiTheme="majorHAnsi" w:cstheme="majorHAnsi"/>
+          <w:sz w:val="28"/>
+          <w:szCs w:val="28"/>
+        </w:rPr>
+        <w:t>cpf_funcionario</w:t>
+      </w:r>
+      <w:r>
+        <w:rPr>
+          <w:rFonts w:asciiTheme="majorHAnsi" w:hAnsiTheme="majorHAnsi" w:cstheme="majorHAnsi"/>
+          <w:sz w:val="28"/>
+          <w:szCs w:val="28"/>
+        </w:rPr>
+        <w:t>}</w:t>
       </w:r>
     </w:p>
     <w:p>
@@ -224,7 +288,23 @@
           <w:sz w:val="28"/>
           <w:szCs w:val="28"/>
         </w:rPr>
-        <w:t>{{funcao_funcionario}}</w:t>
+        <w:t>{</w:t>
+      </w:r>
+      <w:r>
+        <w:rPr>
+          <w:rFonts w:asciiTheme="majorHAnsi" w:hAnsiTheme="majorHAnsi" w:cstheme="majorHAnsi"/>
+          <w:sz w:val="28"/>
+          <w:szCs w:val="28"/>
+        </w:rPr>
+        <w:t>funcao_funcionario</w:t>
+      </w:r>
+      <w:r>
+        <w:rPr>
+          <w:rFonts w:asciiTheme="majorHAnsi" w:hAnsiTheme="majorHAnsi" w:cstheme="majorHAnsi"/>
+          <w:sz w:val="28"/>
+          <w:szCs w:val="28"/>
+        </w:rPr>
+        <w:t>}</w:t>
       </w:r>
     </w:p>
     <w:p>
@@ -235,7 +315,25 @@
         <w:t xml:space="preserve"> </w:t>
       </w:r>
       <w:r>
-        <w:t>{{id_retirada}}</w:t>
+        <w:rPr>
+          <w:sz w:val="28"/>
+          <w:szCs w:val="28"/>
+        </w:rPr>
+        <w:t>{</w:t>
+      </w:r>
+      <w:r>
+        <w:rPr>
+          <w:sz w:val="28"/>
+          <w:szCs w:val="28"/>
+        </w:rPr>
+        <w:t>id_retirada</w:t>
+      </w:r>
+      <w:r>
+        <w:rPr>
+          <w:sz w:val="28"/>
+          <w:szCs w:val="28"/>
+        </w:rPr>
+        <w:t>}</w:t>
       </w:r>
     </w:p>
     <w:p>
@@ -254,12 +352,12 @@
         <w:tblLook w:val="04A0" w:firstRow="1" w:lastRow="0" w:firstColumn="1" w:lastColumn="0" w:noHBand="0" w:noVBand="1"/>
       </w:tblPr>
       <w:tblGrid>
-        <w:gridCol w:w="1193"/>
-        <w:gridCol w:w="1419"/>
-        <w:gridCol w:w="1456"/>
-        <w:gridCol w:w="1783"/>
-        <w:gridCol w:w="1648"/>
-        <w:gridCol w:w="1319"/>
+        <w:gridCol w:w="1669"/>
+        <w:gridCol w:w="1197"/>
+        <w:gridCol w:w="1233"/>
+        <w:gridCol w:w="1541"/>
+        <w:gridCol w:w="1414"/>
+        <w:gridCol w:w="1764"/>
       </w:tblGrid>
       <w:tr>
         <w:tc>
@@ -330,7 +428,13 @@
           </w:tcPr>
           <w:p>
             <w:r>
-              <w:t>{{item_id}}</w:t>
+              <w:t>{#itens}{</w:t>
+            </w:r>
+            <w:r>
+              <w:t>item_id</w:t>
+            </w:r>
+            <w:r>
+              <w:t>}</w:t>
             </w:r>
           </w:p>
         </w:tc>
@@ -340,7 +444,13 @@
           </w:tcPr>
           <w:p>
             <w:r>
-              <w:t>{{item_desc}}</w:t>
+              <w:t>{</w:t>
+            </w:r>
+            <w:r>
+              <w:t>item_desc</w:t>
+            </w:r>
+            <w:r>
+              <w:t>}</w:t>
             </w:r>
           </w:p>
         </w:tc>
@@ -350,7 +460,13 @@
           </w:tcPr>
           <w:p>
             <w:r>
-              <w:t>{{item_serie}}</w:t>
+              <w:t>{</w:t>
+            </w:r>
+            <w:r>
+              <w:t>item_serie</w:t>
+            </w:r>
+            <w:r>
+              <w:t>}</w:t>
             </w:r>
           </w:p>
         </w:tc>
@@ -360,7 +476,7 @@
           </w:tcPr>
           <w:p>
             <w:r>
-              <w:t>{{</w:t>
+              <w:t>{</w:t>
             </w:r>
             <w:r>
               <w:t>novas</w:t>
@@ -372,7 +488,7 @@
               <w:t>s</w:t>
             </w:r>
             <w:r>
-              <w:t>}}</w:t>
+              <w:t>}</w:t>
             </w:r>
           </w:p>
         </w:tc>
@@ -382,7 +498,7 @@
           </w:tcPr>
           <w:p>
             <w:r>
-              <w:t>{{</w:t>
+              <w:t>{</w:t>
             </w:r>
             <w:r>
               <w:t>novo</w:t>
@@ -394,7 +510,7 @@
               <w:t>estado</w:t>
             </w:r>
             <w:r>
-              <w:t>}}</w:t>
+              <w:t>}</w:t>
             </w:r>
           </w:p>
         </w:tc>
@@ -404,7 +520,13 @@
           </w:tcPr>
           <w:p>
             <w:r>
-              <w:t>{{item_qtd}}</w:t>
+              <w:t>{</w:t>
+            </w:r>
+            <w:r>
+              <w:t>item_qtd</w:t>
+            </w:r>
+            <w:r>
+              <w:t>}{/itens}</w:t>
             </w:r>
           </w:p>
         </w:tc>
@@ -467,7 +589,16 @@
           <w:szCs w:val="28"/>
           <w:lang w:val="pt-BR"/>
         </w:rPr>
-        <w:t>{{data_devolucao</w:t>
+        <w:t>{</w:t>
+      </w:r>
+      <w:r>
+        <w:rPr>
+          <w:rFonts w:asciiTheme="majorHAnsi" w:hAnsiTheme="majorHAnsi" w:cstheme="majorHAnsi"/>
+          <w:sz w:val="28"/>
+          <w:szCs w:val="28"/>
+          <w:lang w:val="pt-BR"/>
+        </w:rPr>
+        <w:t>data_devolucao</w:t>
       </w:r>
       <w:r>
         <w:rPr>
@@ -485,7 +616,7 @@
           <w:szCs w:val="28"/>
           <w:lang w:val="pt-BR"/>
         </w:rPr>
-        <w:t>}}</w:t>
+        <w:t>}</w:t>
       </w:r>
     </w:p>
     <w:p>
@@ -538,7 +669,15 @@
           <w:sz w:val="24"/>
           <w:szCs w:val="24"/>
         </w:rPr>
-        <w:t xml:space="preserve">na presente data realizei a devolução do(s) equipamento(s) listado(s) nesta ficha, que estava(m) sob minha responsabilidade desde a data da retirada. </w:t>
+        <w:t xml:space="preserve">na presente data realizei a devolução do(s) equipamento(s) </w:t>
+      </w:r>
+      <w:r>
+        <w:rPr>
+          <w:sz w:val="24"/>
+          <w:szCs w:val="24"/>
+        </w:rPr>
+        <w:lastRenderedPageBreak/>
+        <w:t xml:space="preserve">listado(s) nesta ficha, que estava(m) sob minha responsabilidade desde a data da retirada. </w:t>
       </w:r>
     </w:p>
     <w:p>
@@ -553,7 +692,6 @@
           <w:sz w:val="24"/>
           <w:szCs w:val="24"/>
         </w:rPr>
-        <w:lastRenderedPageBreak/>
         <w:t xml:space="preserve">O(s) equipamento(s) foi(ram) devolvido(s) nas condições descritas neste documento, encerrando-se a minha responsabilidade sobre a guarda e uso do(s) mesmo(s) a partir desta data. </w:t>
       </w:r>
     </w:p>
@@ -683,7 +821,21 @@
           <w:sz w:val="24"/>
           <w:szCs w:val="24"/>
         </w:rPr>
-        <w:t>{{nome_funcionario}}</w:t>
+        <w:t>{</w:t>
+      </w:r>
+      <w:r>
+        <w:rPr>
+          <w:sz w:val="24"/>
+          <w:szCs w:val="24"/>
+        </w:rPr>
+        <w:t>nome_funcionario</w:t>
+      </w:r>
+      <w:r>
+        <w:rPr>
+          <w:sz w:val="24"/>
+          <w:szCs w:val="24"/>
+        </w:rPr>
+        <w:t>}</w:t>
       </w:r>
       <w:r>
         <w:rPr>
@@ -1716,6 +1868,7 @@
   <w:style w:type="character" w:default="1" w:styleId="Fontepargpadro">
     <w:name w:val="Default Paragraph Font"/>
     <w:uiPriority w:val="1"/>
+    <w:semiHidden/>
     <w:unhideWhenUsed/>
   </w:style>
   <w:style w:type="table" w:default="1" w:styleId="Tabelanormal">

</xml_diff>